<commit_message>
finished postgres, start with authentication
</commit_message>
<xml_diff>
--- a/BackEnd/API/5 - API Notes.docx
+++ b/BackEnd/API/5 - API Notes.docx
@@ -4899,6 +4899,62 @@
                             </w:r>
                             <w:proofErr w:type="spellEnd"/>
                           </w:p>
+                          <w:p>
+                            <w:pPr>
+                              <w:pStyle w:val="ListParagraph"/>
+                              <w:numPr>
+                                <w:ilvl w:val="0"/>
+                                <w:numId w:val="7"/>
+                              </w:numPr>
+                              <w:rPr>
+                                <w:rFonts w:ascii="Avenir Next LT Pro" w:hAnsi="Avenir Next LT Pro"/>
+                                <w:sz w:val="20"/>
+                                <w:szCs w:val="20"/>
+                              </w:rPr>
+                            </w:pPr>
+                            <w:r>
+                              <w:rPr>
+                                <w:rFonts w:ascii="Avenir Next LT Pro" w:hAnsi="Avenir Next LT Pro"/>
+                                <w:sz w:val="20"/>
+                                <w:szCs w:val="20"/>
+                              </w:rPr>
+                              <w:t xml:space="preserve">to </w:t>
+                            </w:r>
+                            <w:r>
+                              <w:rPr>
+                                <w:rFonts w:ascii="Avenir Next LT Pro" w:hAnsi="Avenir Next LT Pro"/>
+                                <w:sz w:val="20"/>
+                                <w:szCs w:val="20"/>
+                                <w:highlight w:val="cyan"/>
+                              </w:rPr>
+                              <w:t>define a function</w:t>
+                            </w:r>
+                            <w:r>
+                              <w:rPr>
+                                <w:rFonts w:ascii="Avenir Next LT Pro" w:hAnsi="Avenir Next LT Pro"/>
+                                <w:sz w:val="20"/>
+                                <w:szCs w:val="20"/>
+                              </w:rPr>
+                              <w:t xml:space="preserve">: </w:t>
+                            </w:r>
+                            <w:r>
+                              <w:rPr>
+                                <w:rFonts w:ascii="Avenir Next LT Pro" w:hAnsi="Avenir Next LT Pro"/>
+                                <w:sz w:val="20"/>
+                                <w:szCs w:val="20"/>
+                                <w:highlight w:val="yellow"/>
+                              </w:rPr>
+                              <w:t>async</w:t>
+                            </w:r>
+                            <w:r>
+                              <w:rPr>
+                                <w:rFonts w:ascii="Avenir Next LT Pro" w:hAnsi="Avenir Next LT Pro"/>
+                                <w:sz w:val="20"/>
+                                <w:szCs w:val="20"/>
+                              </w:rPr>
+                              <w:t xml:space="preserve"> function name(){}</w:t>
+                            </w:r>
+                          </w:p>
                         </w:txbxContent>
                       </wps:txbx>
                       <wps:bodyPr rot="0" vert="horz" wrap="square" lIns="36000" tIns="36000" rIns="36000" bIns="36000" anchor="t" anchorCtr="0">
@@ -8043,6 +8099,62 @@
                         <w:t>req.params.paramName</w:t>
                       </w:r>
                       <w:proofErr w:type="spellEnd"/>
+                    </w:p>
+                    <w:p>
+                      <w:pPr>
+                        <w:pStyle w:val="ListParagraph"/>
+                        <w:numPr>
+                          <w:ilvl w:val="0"/>
+                          <w:numId w:val="7"/>
+                        </w:numPr>
+                        <w:rPr>
+                          <w:rFonts w:ascii="Avenir Next LT Pro" w:hAnsi="Avenir Next LT Pro"/>
+                          <w:sz w:val="20"/>
+                          <w:szCs w:val="20"/>
+                        </w:rPr>
+                      </w:pPr>
+                      <w:r>
+                        <w:rPr>
+                          <w:rFonts w:ascii="Avenir Next LT Pro" w:hAnsi="Avenir Next LT Pro"/>
+                          <w:sz w:val="20"/>
+                          <w:szCs w:val="20"/>
+                        </w:rPr>
+                        <w:t xml:space="preserve">to </w:t>
+                      </w:r>
+                      <w:r>
+                        <w:rPr>
+                          <w:rFonts w:ascii="Avenir Next LT Pro" w:hAnsi="Avenir Next LT Pro"/>
+                          <w:sz w:val="20"/>
+                          <w:szCs w:val="20"/>
+                          <w:highlight w:val="cyan"/>
+                        </w:rPr>
+                        <w:t>define a function</w:t>
+                      </w:r>
+                      <w:r>
+                        <w:rPr>
+                          <w:rFonts w:ascii="Avenir Next LT Pro" w:hAnsi="Avenir Next LT Pro"/>
+                          <w:sz w:val="20"/>
+                          <w:szCs w:val="20"/>
+                        </w:rPr>
+                        <w:t xml:space="preserve">: </w:t>
+                      </w:r>
+                      <w:r>
+                        <w:rPr>
+                          <w:rFonts w:ascii="Avenir Next LT Pro" w:hAnsi="Avenir Next LT Pro"/>
+                          <w:sz w:val="20"/>
+                          <w:szCs w:val="20"/>
+                          <w:highlight w:val="yellow"/>
+                        </w:rPr>
+                        <w:t>async</w:t>
+                      </w:r>
+                      <w:r>
+                        <w:rPr>
+                          <w:rFonts w:ascii="Avenir Next LT Pro" w:hAnsi="Avenir Next LT Pro"/>
+                          <w:sz w:val="20"/>
+                          <w:szCs w:val="20"/>
+                        </w:rPr>
+                        <w:t xml:space="preserve"> function name(){}</w:t>
+                      </w:r>
                     </w:p>
                   </w:txbxContent>
                 </v:textbox>

</xml_diff>